<commit_message>
working on report, commented some code
</commit_message>
<xml_diff>
--- a/group report.docx
+++ b/group report.docx
@@ -1004,12 +1004,37 @@
     </w:p>
     <w:p>
       <w:r>
-        <w:t>In the following paragraph we are going to look at some of the trending applications (according to google) that resemble</w:t>
-      </w:r>
-      <w:bookmarkStart w:id="0" w:name="_GoBack"/>
-      <w:bookmarkEnd w:id="0"/>
-      <w:r>
-        <w:t xml:space="preserve"> with ours and can be found on the Google Play store. Althought there are a few similarities in between them, the end goal completely differs, as well as the way they are monetized. The majority of them ask for paid subscriptions or have to be bought in order to be used, whilst for ours we don’t. Insteal of doing that we provided with a donation functionality, highlighting the fact that this is a volunteer work and all the money obtained from the donations will futher be invested in the application itself.</w:t>
+        <w:t>In this</w:t>
+      </w:r>
+      <w:r>
+        <w:t xml:space="preserve"> </w:t>
+      </w:r>
+      <w:r>
+        <w:t>section it is going to be investigated what applications with similar aims have done right in order to get good user reviews and become popular on</w:t>
+      </w:r>
+      <w:r>
+        <w:t xml:space="preserve"> </w:t>
+      </w:r>
+      <w:r>
+        <w:t xml:space="preserve">the </w:t>
+      </w:r>
+      <w:r>
+        <w:t xml:space="preserve">Google Play store. </w:t>
+      </w:r>
+    </w:p>
+    <w:p/>
+    <w:p>
+      <w:r>
+        <w:rPr>
+          <w:highlight w:val="lightGray"/>
+        </w:rPr>
+        <w:t>Although</w:t>
+      </w:r>
+      <w:r>
+        <w:rPr>
+          <w:highlight w:val="lightGray"/>
+        </w:rPr>
+        <w:t xml:space="preserve"> there are a few similarities in between them, the end goal completely differs, as well as the way they are monetized. The majority of them ask for paid subscriptions or have to be bought in order to be used, whilst for ours we don’t. Insteal of doing that we provided with a donation functionality, highlighting the fact that this is a volunteer work and all the money obtained from the donations will futher be invested in the application itself.</w:t>
       </w:r>
     </w:p>
     <w:p>
@@ -1022,11 +1047,142 @@
     </w:p>
     <w:p>
       <w:r>
-        <w:t xml:space="preserve">Daylio is a mood/habit tracker with a neat, modern-looking design and a ton of features. The app has a mood tracker which simply asks the user to pick one of the five smiley faces representing moods. The mood data can then be transferred into a graphical representation, from simple line graphs to colored dots at the end of each month. The other important feature is the habit tracker, where the users pick from a pre-made selection of habits or tasks. Both the mood tracker and the habit tracker can then evaluate the data and display statistics, for example how many times did the user go to sleep early in that given month and how it </w:t>
-      </w:r>
-      <w:r>
+        <w:rPr>
+          <w:highlight w:val="green"/>
+        </w:rPr>
+        <w:t>Daylio is a mood/habit tracking app</w:t>
+      </w:r>
+      <w:r>
+        <w:rPr>
+          <w:highlight w:val="green"/>
+        </w:rPr>
+        <w:t xml:space="preserve"> with a </w:t>
+      </w:r>
+      <w:r>
+        <w:rPr>
+          <w:highlight w:val="green"/>
+        </w:rPr>
+        <w:t>stylish</w:t>
+      </w:r>
+      <w:r>
+        <w:rPr>
+          <w:highlight w:val="green"/>
+        </w:rPr>
+        <w:t xml:space="preserve"> modern</w:t>
+      </w:r>
+      <w:r>
+        <w:rPr>
+          <w:highlight w:val="green"/>
+        </w:rPr>
+        <w:t xml:space="preserve"> design and very many </w:t>
+      </w:r>
+      <w:r>
+        <w:rPr>
+          <w:highlight w:val="green"/>
+        </w:rPr>
+        <w:t xml:space="preserve">features. The app has a mood tracker which asks the user to pick one of the five smiley faces representing moods. The mood data </w:t>
+      </w:r>
+      <w:r>
+        <w:rPr>
+          <w:highlight w:val="green"/>
+        </w:rPr>
+        <w:t xml:space="preserve">is then saved and over time as it is being collected, the user is shown </w:t>
+      </w:r>
+      <w:r>
+        <w:rPr>
+          <w:highlight w:val="green"/>
+        </w:rPr>
+        <w:t>a graphical representation</w:t>
+      </w:r>
+      <w:r>
+        <w:rPr>
+          <w:highlight w:val="green"/>
+        </w:rPr>
+        <w:t xml:space="preserve"> of the days leading up to present</w:t>
+      </w:r>
+      <w:r>
+        <w:rPr>
+          <w:highlight w:val="green"/>
+        </w:rPr>
+        <w:t xml:space="preserve">, </w:t>
+      </w:r>
+      <w:r>
+        <w:rPr>
+          <w:highlight w:val="green"/>
+        </w:rPr>
+        <w:t>which enables them to see how their mood has progressed</w:t>
+      </w:r>
+      <w:r>
+        <w:rPr>
+          <w:highlight w:val="green"/>
+        </w:rPr>
+        <w:t>.</w:t>
+      </w:r>
+      <w:r>
+        <w:t xml:space="preserve"> </w:t>
+      </w:r>
+    </w:p>
+    <w:p>
+      <w:r>
+        <w:rPr>
+          <w:highlight w:val="green"/>
+        </w:rPr>
         <w:lastRenderedPageBreak/>
-        <w:t>correlates with their moods. A diary and a journal are part of this app, however these functions are often found on pre-installed software on any mobile device and so are not considered a plus.</w:t>
+        <w:t>An</w:t>
+      </w:r>
+      <w:r>
+        <w:rPr>
+          <w:highlight w:val="green"/>
+        </w:rPr>
+        <w:t>other important feature is the habit tracker, where the users</w:t>
+      </w:r>
+      <w:r>
+        <w:rPr>
+          <w:highlight w:val="green"/>
+        </w:rPr>
+        <w:t xml:space="preserve"> can</w:t>
+      </w:r>
+      <w:r>
+        <w:rPr>
+          <w:highlight w:val="green"/>
+        </w:rPr>
+        <w:t xml:space="preserve"> pick from a pre-made selection of habits or tasks. Both the mood tracker and the habit tracker can then evaluate the data and display statistics, for example</w:t>
+      </w:r>
+      <w:r>
+        <w:rPr>
+          <w:highlight w:val="green"/>
+        </w:rPr>
+        <w:t>, on</w:t>
+      </w:r>
+      <w:r>
+        <w:rPr>
+          <w:highlight w:val="green"/>
+        </w:rPr>
+        <w:t xml:space="preserve"> how many times the user </w:t>
+      </w:r>
+      <w:r>
+        <w:rPr>
+          <w:highlight w:val="green"/>
+        </w:rPr>
+        <w:t>went</w:t>
+      </w:r>
+      <w:r>
+        <w:rPr>
+          <w:highlight w:val="green"/>
+        </w:rPr>
+        <w:t xml:space="preserve"> to sleep early in that given month and how it correlates with their moods. A diary and a journal are part of this app, however these functions are often found on pre-installed software on any mobile de</w:t>
+      </w:r>
+      <w:r>
+        <w:rPr>
+          <w:highlight w:val="green"/>
+        </w:rPr>
+        <w:t>vice and so are not considered as a big addition to the app and its features</w:t>
+      </w:r>
+      <w:r>
+        <w:rPr>
+          <w:highlight w:val="green"/>
+        </w:rPr>
+        <w:t>.</w:t>
       </w:r>
     </w:p>
     <w:p>
@@ -1189,94 +1345,261 @@
     </w:p>
     <w:p>
       <w:r>
-        <w:t>The monetizing strategy for this app is free to download and buy to customize. There seems to be a large variety of customization, however, all of it is in line with the static modernist design of the app, so the user only customizes icons, colors and can add their own activities or habits to keep track of. The functionality of this app is its main selling point, but its design is rather unattractive, boring and unoriginal.</w:t>
-      </w:r>
-    </w:p>
-    <w:p>
-      <w:pPr>
-        <w:pStyle w:val="Standard"/>
-        <w:tabs>
-          <w:tab w:val="right" w:pos="8789"/>
-        </w:tabs>
-        <w:spacing w:line="360" w:lineRule="auto"/>
-        <w:rPr>
-          <w:rFonts w:ascii="Arial Narrow" w:hAnsi="Arial Narrow" w:cs="Arial"/>
-          <w:sz w:val="28"/>
-        </w:rPr>
-      </w:pPr>
-    </w:p>
-    <w:p>
-      <w:r>
-        <w:rPr>
-          <w:b/>
-          <w:bCs/>
-          <w:color w:val="70AD47"/>
-        </w:rPr>
+        <w:rPr>
+          <w:highlight w:val="green"/>
+        </w:rPr>
+        <w:t xml:space="preserve">The monetizing strategy for this app is free to download and </w:t>
+      </w:r>
+      <w:r>
+        <w:rPr>
+          <w:highlight w:val="green"/>
+        </w:rPr>
+        <w:t>pay</w:t>
+      </w:r>
+      <w:r>
+        <w:rPr>
+          <w:highlight w:val="green"/>
+        </w:rPr>
+        <w:t xml:space="preserve"> to customize. There </w:t>
+      </w:r>
+      <w:r>
+        <w:rPr>
+          <w:highlight w:val="green"/>
+        </w:rPr>
+        <w:t>is a</w:t>
+      </w:r>
+      <w:r>
+        <w:rPr>
+          <w:highlight w:val="green"/>
+        </w:rPr>
+        <w:t xml:space="preserve"> large variety of customization, however, all of it is in line with the static modernist design of the app, so the user </w:t>
+      </w:r>
+      <w:r>
+        <w:rPr>
+          <w:highlight w:val="green"/>
+        </w:rPr>
+        <w:t xml:space="preserve">is </w:t>
+      </w:r>
+      <w:r>
+        <w:rPr>
+          <w:highlight w:val="green"/>
+        </w:rPr>
+        <w:t xml:space="preserve">only </w:t>
+      </w:r>
+      <w:r>
+        <w:rPr>
+          <w:highlight w:val="green"/>
+        </w:rPr>
+        <w:t xml:space="preserve">allowed to change </w:t>
+      </w:r>
+      <w:r>
+        <w:rPr>
+          <w:highlight w:val="green"/>
+        </w:rPr>
+        <w:t xml:space="preserve">icons, </w:t>
+      </w:r>
+      <w:r>
+        <w:rPr>
+          <w:highlight w:val="green"/>
+        </w:rPr>
+        <w:t>colours</w:t>
+      </w:r>
+      <w:r>
+        <w:rPr>
+          <w:highlight w:val="green"/>
+        </w:rPr>
+        <w:t xml:space="preserve"> and add their own activities or habits to keep track of. The functionality of this app is its main selling point, but its design is rather </w:t>
+      </w:r>
+      <w:r>
+        <w:rPr>
+          <w:highlight w:val="green"/>
+        </w:rPr>
+        <w:t>overused by many other apps</w:t>
+      </w:r>
+      <w:r>
+        <w:rPr>
+          <w:highlight w:val="green"/>
+        </w:rPr>
+        <w:t>.</w:t>
+      </w:r>
+    </w:p>
+    <w:p>
+      <w:r>
         <w:t>Pros</w:t>
       </w:r>
       <w:r>
-        <w:t>: large variety of graphs and statistics, easy to use interface</w:t>
-      </w:r>
-    </w:p>
-    <w:p>
-      <w:pPr>
-        <w:rPr>
-          <w:rFonts w:ascii="Arial Narrow" w:hAnsi="Arial Narrow" w:cs="Arial"/>
-          <w:sz w:val="28"/>
-        </w:rPr>
-      </w:pPr>
-      <w:r>
+        <w:t>:</w:t>
+      </w:r>
+    </w:p>
+    <w:p>
+      <w:pPr>
+        <w:pStyle w:val="ListParagraph"/>
+        <w:numPr>
+          <w:ilvl w:val="0"/>
+          <w:numId w:val="3"/>
+        </w:numPr>
+        <w:rPr>
+          <w:rFonts w:ascii="Times New Roman" w:hAnsi="Times New Roman"/>
+          <w:sz w:val="22"/>
+        </w:rPr>
+      </w:pPr>
+      <w:r>
+        <w:rPr>
+          <w:rFonts w:ascii="Times New Roman" w:hAnsi="Times New Roman"/>
+          <w:sz w:val="22"/>
+        </w:rPr>
+        <w:t>large va</w:t>
+      </w:r>
+      <w:r>
+        <w:rPr>
+          <w:rFonts w:ascii="Times New Roman" w:hAnsi="Times New Roman"/>
+          <w:sz w:val="22"/>
+        </w:rPr>
+        <w:t>riety of graphs and statistics</w:t>
+      </w:r>
+    </w:p>
+    <w:p>
+      <w:pPr>
+        <w:pStyle w:val="ListParagraph"/>
+        <w:numPr>
+          <w:ilvl w:val="0"/>
+          <w:numId w:val="3"/>
+        </w:numPr>
+        <w:rPr>
+          <w:rFonts w:ascii="Times New Roman" w:hAnsi="Times New Roman"/>
+          <w:sz w:val="22"/>
+        </w:rPr>
+      </w:pPr>
+      <w:r>
+        <w:rPr>
+          <w:rFonts w:ascii="Times New Roman" w:hAnsi="Times New Roman"/>
+          <w:sz w:val="22"/>
+        </w:rPr>
+        <w:t>easy to use interface</w:t>
+      </w:r>
+    </w:p>
+    <w:p>
+      <w:r>
+        <w:t>Cons:</w:t>
+      </w:r>
+    </w:p>
+    <w:p>
+      <w:pPr>
+        <w:pStyle w:val="ListParagraph"/>
+        <w:numPr>
+          <w:ilvl w:val="0"/>
+          <w:numId w:val="4"/>
+        </w:numPr>
+        <w:rPr>
+          <w:rFonts w:ascii="Times New Roman" w:hAnsi="Times New Roman"/>
+          <w:sz w:val="22"/>
+        </w:rPr>
+      </w:pPr>
+      <w:r>
+        <w:rPr>
+          <w:rFonts w:ascii="Times New Roman" w:hAnsi="Times New Roman"/>
+          <w:sz w:val="22"/>
+        </w:rPr>
+        <w:t>general and impersonal design</w:t>
+      </w:r>
+    </w:p>
+    <w:p>
+      <w:pPr>
+        <w:pStyle w:val="ListParagraph"/>
+        <w:numPr>
+          <w:ilvl w:val="0"/>
+          <w:numId w:val="4"/>
+        </w:numPr>
+        <w:rPr>
+          <w:rFonts w:ascii="Times New Roman" w:hAnsi="Times New Roman"/>
+          <w:sz w:val="22"/>
+        </w:rPr>
+      </w:pPr>
+      <w:r>
+        <w:rPr>
+          <w:rFonts w:ascii="Times New Roman" w:hAnsi="Times New Roman"/>
+          <w:sz w:val="22"/>
+        </w:rPr>
+        <w:t>very limited customization</w:t>
+      </w:r>
+    </w:p>
+    <w:p>
+      <w:pPr>
+        <w:pStyle w:val="ListParagraph"/>
+        <w:numPr>
+          <w:ilvl w:val="0"/>
+          <w:numId w:val="4"/>
+        </w:numPr>
+        <w:rPr>
+          <w:rFonts w:ascii="Times New Roman" w:hAnsi="Times New Roman"/>
+          <w:sz w:val="22"/>
+        </w:rPr>
+      </w:pPr>
+      <w:r>
+        <w:rPr>
+          <w:rFonts w:ascii="Times New Roman" w:hAnsi="Times New Roman"/>
+          <w:sz w:val="22"/>
+        </w:rPr>
+        <w:t>in app purchases</w:t>
+      </w:r>
+    </w:p>
+    <w:p>
+      <w:pPr>
+        <w:spacing w:line="240" w:lineRule="auto"/>
         <w:rPr>
           <w:rFonts w:cs="Arial"/>
-          <w:b/>
-          <w:bCs/>
-          <w:color w:val="ED7D31"/>
-          <w:sz w:val="28"/>
-        </w:rPr>
-        <w:t>Cons</w:t>
-      </w:r>
+          <w:sz w:val="28"/>
+        </w:rPr>
+      </w:pPr>
       <w:r>
         <w:rPr>
           <w:rFonts w:cs="Arial"/>
           <w:sz w:val="28"/>
         </w:rPr>
-        <w:t>: general and impersonal design, very limited customization options, in app purchases</w:t>
-      </w:r>
-    </w:p>
-    <w:p>
-      <w:pPr>
-        <w:pStyle w:val="Standard"/>
-        <w:tabs>
-          <w:tab w:val="right" w:pos="8789"/>
-        </w:tabs>
-        <w:spacing w:line="360" w:lineRule="auto"/>
-        <w:rPr>
-          <w:rFonts w:ascii="Times New Roman" w:hAnsi="Times New Roman" w:cs="Arial"/>
-          <w:sz w:val="28"/>
-        </w:rPr>
-      </w:pPr>
-    </w:p>
-    <w:p>
-      <w:pPr>
-        <w:pStyle w:val="Heading3"/>
-        <w:tabs>
-          <w:tab w:val="right" w:pos="8789"/>
-        </w:tabs>
-        <w:spacing w:after="240" w:line="360" w:lineRule="auto"/>
-        <w:rPr>
-          <w:rFonts w:ascii="Times New Roman" w:hAnsi="Times New Roman" w:cs="Arial"/>
-        </w:rPr>
-      </w:pPr>
-      <w:r>
-        <w:rPr>
-          <w:rFonts w:ascii="Times New Roman" w:hAnsi="Times New Roman" w:cs="Arial"/>
-        </w:rPr>
+        <w:br w:type="page"/>
+      </w:r>
+    </w:p>
+    <w:p>
+      <w:pPr>
+        <w:pStyle w:val="Heading2"/>
+      </w:pPr>
+      <w:r>
+        <w:lastRenderedPageBreak/>
         <w:t>Moodflow</w:t>
       </w:r>
-    </w:p>
-    <w:p>
-      <w:r>
-        <w:t>This app is almost identical to the previous app in terms of functionality. The only noticeable difference is in the design of the app, which tends to use more vivid colors and defined shapes. Additionally, this app also markets itself as a “self-improvement” app, emphasizing the planning and organizational utility of the app.</w:t>
+      <w:bookmarkStart w:id="0" w:name="_GoBack"/>
+      <w:bookmarkEnd w:id="0"/>
+    </w:p>
+    <w:p>
+      <w:r>
+        <w:t>As far as functionality goes, t</w:t>
+      </w:r>
+      <w:r>
+        <w:t xml:space="preserve">his app is almost identical to the previous. The only noticeable difference is </w:t>
+      </w:r>
+      <w:r>
+        <w:t>its</w:t>
+      </w:r>
+      <w:r>
+        <w:t xml:space="preserve"> design, which use</w:t>
+      </w:r>
+      <w:r>
+        <w:t>s</w:t>
+      </w:r>
+      <w:r>
+        <w:t xml:space="preserve"> more vivid </w:t>
+      </w:r>
+      <w:r>
+        <w:t>colours</w:t>
+      </w:r>
+      <w:r>
+        <w:t xml:space="preserve"> and defined shapes. Additionally, this app also markets itself as a “self-improvement” app, emphasizing </w:t>
+      </w:r>
+      <w:r>
+        <w:t>its</w:t>
+      </w:r>
+      <w:r>
+        <w:t xml:space="preserve"> planning and organizational utility.</w:t>
       </w:r>
     </w:p>
     <w:p>
@@ -1290,7 +1613,6 @@
           <w:noProof/>
           <w:lang w:eastAsia="en-GB" w:bidi="ar-SA"/>
         </w:rPr>
-        <w:lastRenderedPageBreak/>
         <w:drawing>
           <wp:inline distT="0" distB="0" distL="0" distR="0">
             <wp:extent cx="1533960" cy="2705400"/>
@@ -1440,40 +1762,109 @@
     </w:p>
     <w:p>
       <w:r>
-        <w:rPr>
-          <w:b/>
-          <w:bCs/>
-          <w:color w:val="70AD47"/>
-        </w:rPr>
         <w:t>Pros</w:t>
       </w:r>
       <w:r>
-        <w:t>: Customizable charts and graphs</w:t>
-      </w:r>
-    </w:p>
-    <w:p>
-      <w:pPr>
-        <w:rPr>
-          <w:rFonts w:ascii="Arial Narrow" w:hAnsi="Arial Narrow" w:cs="Arial"/>
-          <w:sz w:val="28"/>
-        </w:rPr>
-      </w:pPr>
-      <w:r>
-        <w:rPr>
-          <w:rFonts w:cs="Arial"/>
-          <w:b/>
-          <w:bCs/>
-          <w:color w:val="ED7D31"/>
-          <w:sz w:val="28"/>
-        </w:rPr>
-        <w:t>Cons</w:t>
-      </w:r>
-      <w:r>
-        <w:rPr>
-          <w:rFonts w:cs="Arial"/>
-          <w:sz w:val="28"/>
-        </w:rPr>
-        <w:t>: the interface is not very user-friendly, the customization process is not well explained , a large amount of ads</w:t>
+        <w:t xml:space="preserve">: </w:t>
+      </w:r>
+    </w:p>
+    <w:p>
+      <w:pPr>
+        <w:pStyle w:val="ListParagraph"/>
+        <w:numPr>
+          <w:ilvl w:val="0"/>
+          <w:numId w:val="5"/>
+        </w:numPr>
+        <w:rPr>
+          <w:rFonts w:ascii="Times New Roman" w:hAnsi="Times New Roman"/>
+          <w:sz w:val="22"/>
+        </w:rPr>
+      </w:pPr>
+      <w:r>
+        <w:rPr>
+          <w:rFonts w:ascii="Times New Roman" w:hAnsi="Times New Roman"/>
+          <w:sz w:val="22"/>
+        </w:rPr>
+        <w:t>Customizable charts and graphs</w:t>
+      </w:r>
+    </w:p>
+    <w:p>
+      <w:r>
+        <w:t xml:space="preserve">Cons: </w:t>
+      </w:r>
+    </w:p>
+    <w:p>
+      <w:pPr>
+        <w:pStyle w:val="ListParagraph"/>
+        <w:numPr>
+          <w:ilvl w:val="0"/>
+          <w:numId w:val="5"/>
+        </w:numPr>
+        <w:rPr>
+          <w:rFonts w:ascii="Times New Roman" w:hAnsi="Times New Roman"/>
+          <w:sz w:val="22"/>
+        </w:rPr>
+      </w:pPr>
+      <w:r>
+        <w:rPr>
+          <w:rFonts w:ascii="Times New Roman" w:hAnsi="Times New Roman"/>
+          <w:sz w:val="22"/>
+        </w:rPr>
+        <w:t>the inter</w:t>
+      </w:r>
+      <w:r>
+        <w:rPr>
+          <w:rFonts w:ascii="Times New Roman" w:hAnsi="Times New Roman"/>
+          <w:sz w:val="22"/>
+        </w:rPr>
+        <w:t>face is not very user-friendly</w:t>
+      </w:r>
+    </w:p>
+    <w:p>
+      <w:pPr>
+        <w:pStyle w:val="ListParagraph"/>
+        <w:numPr>
+          <w:ilvl w:val="0"/>
+          <w:numId w:val="5"/>
+        </w:numPr>
+        <w:rPr>
+          <w:rFonts w:ascii="Times New Roman" w:hAnsi="Times New Roman"/>
+          <w:sz w:val="22"/>
+        </w:rPr>
+      </w:pPr>
+      <w:r>
+        <w:rPr>
+          <w:rFonts w:ascii="Times New Roman" w:hAnsi="Times New Roman"/>
+          <w:sz w:val="22"/>
+        </w:rPr>
+        <w:t xml:space="preserve">the customization </w:t>
+      </w:r>
+      <w:r>
+        <w:rPr>
+          <w:rFonts w:ascii="Times New Roman" w:hAnsi="Times New Roman"/>
+          <w:sz w:val="22"/>
+        </w:rPr>
+        <w:t>process is not well explained</w:t>
+      </w:r>
+    </w:p>
+    <w:p>
+      <w:pPr>
+        <w:pStyle w:val="ListParagraph"/>
+        <w:numPr>
+          <w:ilvl w:val="0"/>
+          <w:numId w:val="5"/>
+        </w:numPr>
+        <w:rPr>
+          <w:rFonts w:ascii="Times New Roman" w:hAnsi="Times New Roman"/>
+          <w:sz w:val="22"/>
+        </w:rPr>
+      </w:pPr>
+      <w:r>
+        <w:rPr>
+          <w:rFonts w:ascii="Times New Roman" w:hAnsi="Times New Roman"/>
+          <w:sz w:val="22"/>
+        </w:rPr>
+        <w:t>large amount of ads</w:t>
       </w:r>
     </w:p>
     <w:p>
@@ -3709,11 +4100,359 @@
       </w:rPr>
     </w:lvl>
   </w:abstractNum>
+  <w:abstractNum w:abstractNumId="1" w15:restartNumberingAfterBreak="0">
+    <w:nsid w:val="431E15E9"/>
+    <w:multiLevelType w:val="hybridMultilevel"/>
+    <w:tmpl w:val="76C61B42"/>
+    <w:lvl w:ilvl="0" w:tplc="08090001">
+      <w:start w:val="1"/>
+      <w:numFmt w:val="bullet"/>
+      <w:lvlText w:val=""/>
+      <w:lvlJc w:val="left"/>
+      <w:pPr>
+        <w:ind w:left="720" w:hanging="360"/>
+      </w:pPr>
+      <w:rPr>
+        <w:rFonts w:ascii="Symbol" w:hAnsi="Symbol" w:hint="default"/>
+      </w:rPr>
+    </w:lvl>
+    <w:lvl w:ilvl="1" w:tplc="08090003" w:tentative="1">
+      <w:start w:val="1"/>
+      <w:numFmt w:val="bullet"/>
+      <w:lvlText w:val="o"/>
+      <w:lvlJc w:val="left"/>
+      <w:pPr>
+        <w:ind w:left="1440" w:hanging="360"/>
+      </w:pPr>
+      <w:rPr>
+        <w:rFonts w:ascii="Courier New" w:hAnsi="Courier New" w:cs="Courier New" w:hint="default"/>
+      </w:rPr>
+    </w:lvl>
+    <w:lvl w:ilvl="2" w:tplc="08090005" w:tentative="1">
+      <w:start w:val="1"/>
+      <w:numFmt w:val="bullet"/>
+      <w:lvlText w:val=""/>
+      <w:lvlJc w:val="left"/>
+      <w:pPr>
+        <w:ind w:left="2160" w:hanging="360"/>
+      </w:pPr>
+      <w:rPr>
+        <w:rFonts w:ascii="Wingdings" w:hAnsi="Wingdings" w:hint="default"/>
+      </w:rPr>
+    </w:lvl>
+    <w:lvl w:ilvl="3" w:tplc="08090001" w:tentative="1">
+      <w:start w:val="1"/>
+      <w:numFmt w:val="bullet"/>
+      <w:lvlText w:val=""/>
+      <w:lvlJc w:val="left"/>
+      <w:pPr>
+        <w:ind w:left="2880" w:hanging="360"/>
+      </w:pPr>
+      <w:rPr>
+        <w:rFonts w:ascii="Symbol" w:hAnsi="Symbol" w:hint="default"/>
+      </w:rPr>
+    </w:lvl>
+    <w:lvl w:ilvl="4" w:tplc="08090003" w:tentative="1">
+      <w:start w:val="1"/>
+      <w:numFmt w:val="bullet"/>
+      <w:lvlText w:val="o"/>
+      <w:lvlJc w:val="left"/>
+      <w:pPr>
+        <w:ind w:left="3600" w:hanging="360"/>
+      </w:pPr>
+      <w:rPr>
+        <w:rFonts w:ascii="Courier New" w:hAnsi="Courier New" w:cs="Courier New" w:hint="default"/>
+      </w:rPr>
+    </w:lvl>
+    <w:lvl w:ilvl="5" w:tplc="08090005" w:tentative="1">
+      <w:start w:val="1"/>
+      <w:numFmt w:val="bullet"/>
+      <w:lvlText w:val=""/>
+      <w:lvlJc w:val="left"/>
+      <w:pPr>
+        <w:ind w:left="4320" w:hanging="360"/>
+      </w:pPr>
+      <w:rPr>
+        <w:rFonts w:ascii="Wingdings" w:hAnsi="Wingdings" w:hint="default"/>
+      </w:rPr>
+    </w:lvl>
+    <w:lvl w:ilvl="6" w:tplc="08090001" w:tentative="1">
+      <w:start w:val="1"/>
+      <w:numFmt w:val="bullet"/>
+      <w:lvlText w:val=""/>
+      <w:lvlJc w:val="left"/>
+      <w:pPr>
+        <w:ind w:left="5040" w:hanging="360"/>
+      </w:pPr>
+      <w:rPr>
+        <w:rFonts w:ascii="Symbol" w:hAnsi="Symbol" w:hint="default"/>
+      </w:rPr>
+    </w:lvl>
+    <w:lvl w:ilvl="7" w:tplc="08090003" w:tentative="1">
+      <w:start w:val="1"/>
+      <w:numFmt w:val="bullet"/>
+      <w:lvlText w:val="o"/>
+      <w:lvlJc w:val="left"/>
+      <w:pPr>
+        <w:ind w:left="5760" w:hanging="360"/>
+      </w:pPr>
+      <w:rPr>
+        <w:rFonts w:ascii="Courier New" w:hAnsi="Courier New" w:cs="Courier New" w:hint="default"/>
+      </w:rPr>
+    </w:lvl>
+    <w:lvl w:ilvl="8" w:tplc="08090005" w:tentative="1">
+      <w:start w:val="1"/>
+      <w:numFmt w:val="bullet"/>
+      <w:lvlText w:val=""/>
+      <w:lvlJc w:val="left"/>
+      <w:pPr>
+        <w:ind w:left="6480" w:hanging="360"/>
+      </w:pPr>
+      <w:rPr>
+        <w:rFonts w:ascii="Wingdings" w:hAnsi="Wingdings" w:hint="default"/>
+      </w:rPr>
+    </w:lvl>
+  </w:abstractNum>
+  <w:abstractNum w:abstractNumId="2" w15:restartNumberingAfterBreak="0">
+    <w:nsid w:val="47635176"/>
+    <w:multiLevelType w:val="hybridMultilevel"/>
+    <w:tmpl w:val="C652ED14"/>
+    <w:lvl w:ilvl="0" w:tplc="08090001">
+      <w:start w:val="1"/>
+      <w:numFmt w:val="bullet"/>
+      <w:lvlText w:val=""/>
+      <w:lvlJc w:val="left"/>
+      <w:pPr>
+        <w:ind w:left="720" w:hanging="360"/>
+      </w:pPr>
+      <w:rPr>
+        <w:rFonts w:ascii="Symbol" w:hAnsi="Symbol" w:hint="default"/>
+      </w:rPr>
+    </w:lvl>
+    <w:lvl w:ilvl="1" w:tplc="08090003" w:tentative="1">
+      <w:start w:val="1"/>
+      <w:numFmt w:val="bullet"/>
+      <w:lvlText w:val="o"/>
+      <w:lvlJc w:val="left"/>
+      <w:pPr>
+        <w:ind w:left="1440" w:hanging="360"/>
+      </w:pPr>
+      <w:rPr>
+        <w:rFonts w:ascii="Courier New" w:hAnsi="Courier New" w:cs="Courier New" w:hint="default"/>
+      </w:rPr>
+    </w:lvl>
+    <w:lvl w:ilvl="2" w:tplc="08090005" w:tentative="1">
+      <w:start w:val="1"/>
+      <w:numFmt w:val="bullet"/>
+      <w:lvlText w:val=""/>
+      <w:lvlJc w:val="left"/>
+      <w:pPr>
+        <w:ind w:left="2160" w:hanging="360"/>
+      </w:pPr>
+      <w:rPr>
+        <w:rFonts w:ascii="Wingdings" w:hAnsi="Wingdings" w:hint="default"/>
+      </w:rPr>
+    </w:lvl>
+    <w:lvl w:ilvl="3" w:tplc="08090001" w:tentative="1">
+      <w:start w:val="1"/>
+      <w:numFmt w:val="bullet"/>
+      <w:lvlText w:val=""/>
+      <w:lvlJc w:val="left"/>
+      <w:pPr>
+        <w:ind w:left="2880" w:hanging="360"/>
+      </w:pPr>
+      <w:rPr>
+        <w:rFonts w:ascii="Symbol" w:hAnsi="Symbol" w:hint="default"/>
+      </w:rPr>
+    </w:lvl>
+    <w:lvl w:ilvl="4" w:tplc="08090003" w:tentative="1">
+      <w:start w:val="1"/>
+      <w:numFmt w:val="bullet"/>
+      <w:lvlText w:val="o"/>
+      <w:lvlJc w:val="left"/>
+      <w:pPr>
+        <w:ind w:left="3600" w:hanging="360"/>
+      </w:pPr>
+      <w:rPr>
+        <w:rFonts w:ascii="Courier New" w:hAnsi="Courier New" w:cs="Courier New" w:hint="default"/>
+      </w:rPr>
+    </w:lvl>
+    <w:lvl w:ilvl="5" w:tplc="08090005" w:tentative="1">
+      <w:start w:val="1"/>
+      <w:numFmt w:val="bullet"/>
+      <w:lvlText w:val=""/>
+      <w:lvlJc w:val="left"/>
+      <w:pPr>
+        <w:ind w:left="4320" w:hanging="360"/>
+      </w:pPr>
+      <w:rPr>
+        <w:rFonts w:ascii="Wingdings" w:hAnsi="Wingdings" w:hint="default"/>
+      </w:rPr>
+    </w:lvl>
+    <w:lvl w:ilvl="6" w:tplc="08090001" w:tentative="1">
+      <w:start w:val="1"/>
+      <w:numFmt w:val="bullet"/>
+      <w:lvlText w:val=""/>
+      <w:lvlJc w:val="left"/>
+      <w:pPr>
+        <w:ind w:left="5040" w:hanging="360"/>
+      </w:pPr>
+      <w:rPr>
+        <w:rFonts w:ascii="Symbol" w:hAnsi="Symbol" w:hint="default"/>
+      </w:rPr>
+    </w:lvl>
+    <w:lvl w:ilvl="7" w:tplc="08090003" w:tentative="1">
+      <w:start w:val="1"/>
+      <w:numFmt w:val="bullet"/>
+      <w:lvlText w:val="o"/>
+      <w:lvlJc w:val="left"/>
+      <w:pPr>
+        <w:ind w:left="5760" w:hanging="360"/>
+      </w:pPr>
+      <w:rPr>
+        <w:rFonts w:ascii="Courier New" w:hAnsi="Courier New" w:cs="Courier New" w:hint="default"/>
+      </w:rPr>
+    </w:lvl>
+    <w:lvl w:ilvl="8" w:tplc="08090005" w:tentative="1">
+      <w:start w:val="1"/>
+      <w:numFmt w:val="bullet"/>
+      <w:lvlText w:val=""/>
+      <w:lvlJc w:val="left"/>
+      <w:pPr>
+        <w:ind w:left="6480" w:hanging="360"/>
+      </w:pPr>
+      <w:rPr>
+        <w:rFonts w:ascii="Wingdings" w:hAnsi="Wingdings" w:hint="default"/>
+      </w:rPr>
+    </w:lvl>
+  </w:abstractNum>
+  <w:abstractNum w:abstractNumId="3" w15:restartNumberingAfterBreak="0">
+    <w:nsid w:val="5C1F4AC9"/>
+    <w:multiLevelType w:val="hybridMultilevel"/>
+    <w:tmpl w:val="E91A1288"/>
+    <w:lvl w:ilvl="0" w:tplc="08090001">
+      <w:start w:val="1"/>
+      <w:numFmt w:val="bullet"/>
+      <w:lvlText w:val=""/>
+      <w:lvlJc w:val="left"/>
+      <w:pPr>
+        <w:ind w:left="720" w:hanging="360"/>
+      </w:pPr>
+      <w:rPr>
+        <w:rFonts w:ascii="Symbol" w:hAnsi="Symbol" w:hint="default"/>
+      </w:rPr>
+    </w:lvl>
+    <w:lvl w:ilvl="1" w:tplc="08090003" w:tentative="1">
+      <w:start w:val="1"/>
+      <w:numFmt w:val="bullet"/>
+      <w:lvlText w:val="o"/>
+      <w:lvlJc w:val="left"/>
+      <w:pPr>
+        <w:ind w:left="1440" w:hanging="360"/>
+      </w:pPr>
+      <w:rPr>
+        <w:rFonts w:ascii="Courier New" w:hAnsi="Courier New" w:cs="Courier New" w:hint="default"/>
+      </w:rPr>
+    </w:lvl>
+    <w:lvl w:ilvl="2" w:tplc="08090005" w:tentative="1">
+      <w:start w:val="1"/>
+      <w:numFmt w:val="bullet"/>
+      <w:lvlText w:val=""/>
+      <w:lvlJc w:val="left"/>
+      <w:pPr>
+        <w:ind w:left="2160" w:hanging="360"/>
+      </w:pPr>
+      <w:rPr>
+        <w:rFonts w:ascii="Wingdings" w:hAnsi="Wingdings" w:hint="default"/>
+      </w:rPr>
+    </w:lvl>
+    <w:lvl w:ilvl="3" w:tplc="08090001" w:tentative="1">
+      <w:start w:val="1"/>
+      <w:numFmt w:val="bullet"/>
+      <w:lvlText w:val=""/>
+      <w:lvlJc w:val="left"/>
+      <w:pPr>
+        <w:ind w:left="2880" w:hanging="360"/>
+      </w:pPr>
+      <w:rPr>
+        <w:rFonts w:ascii="Symbol" w:hAnsi="Symbol" w:hint="default"/>
+      </w:rPr>
+    </w:lvl>
+    <w:lvl w:ilvl="4" w:tplc="08090003" w:tentative="1">
+      <w:start w:val="1"/>
+      <w:numFmt w:val="bullet"/>
+      <w:lvlText w:val="o"/>
+      <w:lvlJc w:val="left"/>
+      <w:pPr>
+        <w:ind w:left="3600" w:hanging="360"/>
+      </w:pPr>
+      <w:rPr>
+        <w:rFonts w:ascii="Courier New" w:hAnsi="Courier New" w:cs="Courier New" w:hint="default"/>
+      </w:rPr>
+    </w:lvl>
+    <w:lvl w:ilvl="5" w:tplc="08090005" w:tentative="1">
+      <w:start w:val="1"/>
+      <w:numFmt w:val="bullet"/>
+      <w:lvlText w:val=""/>
+      <w:lvlJc w:val="left"/>
+      <w:pPr>
+        <w:ind w:left="4320" w:hanging="360"/>
+      </w:pPr>
+      <w:rPr>
+        <w:rFonts w:ascii="Wingdings" w:hAnsi="Wingdings" w:hint="default"/>
+      </w:rPr>
+    </w:lvl>
+    <w:lvl w:ilvl="6" w:tplc="08090001" w:tentative="1">
+      <w:start w:val="1"/>
+      <w:numFmt w:val="bullet"/>
+      <w:lvlText w:val=""/>
+      <w:lvlJc w:val="left"/>
+      <w:pPr>
+        <w:ind w:left="5040" w:hanging="360"/>
+      </w:pPr>
+      <w:rPr>
+        <w:rFonts w:ascii="Symbol" w:hAnsi="Symbol" w:hint="default"/>
+      </w:rPr>
+    </w:lvl>
+    <w:lvl w:ilvl="7" w:tplc="08090003" w:tentative="1">
+      <w:start w:val="1"/>
+      <w:numFmt w:val="bullet"/>
+      <w:lvlText w:val="o"/>
+      <w:lvlJc w:val="left"/>
+      <w:pPr>
+        <w:ind w:left="5760" w:hanging="360"/>
+      </w:pPr>
+      <w:rPr>
+        <w:rFonts w:ascii="Courier New" w:hAnsi="Courier New" w:cs="Courier New" w:hint="default"/>
+      </w:rPr>
+    </w:lvl>
+    <w:lvl w:ilvl="8" w:tplc="08090005" w:tentative="1">
+      <w:start w:val="1"/>
+      <w:numFmt w:val="bullet"/>
+      <w:lvlText w:val=""/>
+      <w:lvlJc w:val="left"/>
+      <w:pPr>
+        <w:ind w:left="6480" w:hanging="360"/>
+      </w:pPr>
+      <w:rPr>
+        <w:rFonts w:ascii="Wingdings" w:hAnsi="Wingdings" w:hint="default"/>
+      </w:rPr>
+    </w:lvl>
+  </w:abstractNum>
   <w:num w:numId="1">
     <w:abstractNumId w:val="0"/>
   </w:num>
   <w:num w:numId="2">
     <w:abstractNumId w:val="0"/>
+  </w:num>
+  <w:num w:numId="3">
+    <w:abstractNumId w:val="2"/>
+  </w:num>
+  <w:num w:numId="4">
+    <w:abstractNumId w:val="1"/>
+  </w:num>
+  <w:num w:numId="5">
+    <w:abstractNumId w:val="3"/>
   </w:num>
 </w:numbering>
 </file>

</xml_diff>